<commit_message>
Edited Questions 2b, 3, and 4 based on feedback provided
</commit_message>
<xml_diff>
--- a/Intro to Descriptive and Inferential Statistics/Project/Mobley_Christopher_DAND_P1.docx
+++ b/Intro to Descriptive and Inferential Statistics/Project/Mobley_Christopher_DAND_P1.docx
@@ -618,13 +618,7 @@
         <w:rPr>
           <w:color w:val="000000"/>
         </w:rPr>
-        <w:t xml:space="preserve"> </w:t>
-      </w:r>
-      <w:r>
-        <w:rPr>
-          <w:color w:val="000000"/>
-        </w:rPr>
-        <w:t xml:space="preserve">under incongruent conditions </w:t>
+        <w:t xml:space="preserve"> under incongruent conditions </w:t>
       </w:r>
       <w:r>
         <w:rPr>
@@ -648,13 +642,7 @@
         <w:rPr>
           <w:color w:val="000000"/>
         </w:rPr>
-        <w:t>So i</w:t>
-      </w:r>
-      <w:r>
-        <w:rPr>
-          <w:color w:val="000000"/>
-        </w:rPr>
-        <w:t xml:space="preserve">n order to confirm what has become known as the </w:t>
+        <w:t xml:space="preserve">So in order to confirm what has become known as the </w:t>
       </w:r>
       <w:proofErr w:type="spellStart"/>
       <w:r>
@@ -668,13 +656,7 @@
         <w:rPr>
           <w:color w:val="000000"/>
         </w:rPr>
-        <w:t xml:space="preserve"> effect</w:t>
-      </w:r>
-      <w:r>
-        <w:rPr>
-          <w:color w:val="000000"/>
-        </w:rPr>
-        <w:t xml:space="preserve">, the </w:t>
+        <w:t xml:space="preserve"> effect, the </w:t>
       </w:r>
       <w:r>
         <w:rPr>
@@ -1044,14 +1026,7 @@
               <w:rFonts w:ascii="Cambria Math" w:hAnsi="Cambria Math"/>
               <w:color w:val="000000"/>
             </w:rPr>
-            <m:t xml:space="preserve"> &lt;</m:t>
-          </m:r>
-          <m:r>
-            <w:rPr>
-              <w:rFonts w:ascii="Cambria Math" w:hAnsi="Cambria Math"/>
-              <w:color w:val="000000"/>
-            </w:rPr>
-            <m:t>0</m:t>
+            <m:t xml:space="preserve"> &lt;0</m:t>
           </m:r>
         </m:oMath>
       </m:oMathPara>
@@ -1153,19 +1128,25 @@
         <w:rPr>
           <w:color w:val="000000"/>
         </w:rPr>
-        <w:t xml:space="preserve"> are the average</w:t>
-      </w:r>
-      <w:r>
-        <w:rPr>
-          <w:color w:val="000000"/>
-        </w:rPr>
-        <w:t xml:space="preserve"> time</w:t>
-      </w:r>
-      <w:r>
-        <w:rPr>
-          <w:color w:val="000000"/>
-        </w:rPr>
-        <w:t>s</w:t>
+        <w:t xml:space="preserve"> are the </w:t>
+      </w:r>
+      <w:r>
+        <w:rPr>
+          <w:color w:val="000000"/>
+        </w:rPr>
+        <w:t>population mean</w:t>
+      </w:r>
+      <w:r>
+        <w:rPr>
+          <w:color w:val="000000"/>
+        </w:rPr>
+        <w:t xml:space="preserve">s, </w:t>
+      </w:r>
+      <w:r>
+        <w:rPr>
+          <w:color w:val="000000"/>
+        </w:rPr>
+        <w:t>time</w:t>
       </w:r>
       <w:r>
         <w:rPr>
@@ -1296,18 +1277,96 @@
         <w:rPr>
           <w:color w:val="000000"/>
         </w:rPr>
-        <w:t xml:space="preserve"> Due</w:t>
-      </w:r>
-      <w:r>
-        <w:rPr>
-          <w:color w:val="000000"/>
-        </w:rPr>
         <w:t xml:space="preserve"> </w:t>
       </w:r>
       <w:r>
         <w:rPr>
           <w:color w:val="000000"/>
         </w:rPr>
+        <w:t xml:space="preserve">Due to the population parameters </w:t>
+      </w:r>
+      <w:r>
+        <w:rPr>
+          <w:color w:val="000000"/>
+        </w:rPr>
+        <w:t>being</w:t>
+      </w:r>
+      <w:r>
+        <w:rPr>
+          <w:color w:val="000000"/>
+        </w:rPr>
+        <w:t xml:space="preserve"> unknown, </w:t>
+      </w:r>
+      <w:r>
+        <w:rPr>
+          <w:color w:val="000000"/>
+        </w:rPr>
+        <w:t xml:space="preserve">the </w:t>
+      </w:r>
+      <w:r>
+        <w:rPr>
+          <w:color w:val="000000"/>
+        </w:rPr>
+        <w:t xml:space="preserve">relatively small sample of n equal to 24, and </w:t>
+      </w:r>
+      <w:r>
+        <w:rPr>
+          <w:color w:val="000000"/>
+        </w:rPr>
+        <w:t xml:space="preserve">the fact </w:t>
+      </w:r>
+      <w:r>
+        <w:rPr>
+          <w:color w:val="000000"/>
+        </w:rPr>
+        <w:t xml:space="preserve">that </w:t>
+      </w:r>
+      <w:r>
+        <w:rPr>
+          <w:color w:val="000000"/>
+        </w:rPr>
+        <w:t xml:space="preserve">we </w:t>
+      </w:r>
+      <w:r>
+        <w:rPr>
+          <w:color w:val="000000"/>
+        </w:rPr>
+        <w:t>assume that the population can be modeled by</w:t>
+      </w:r>
+      <w:r>
+        <w:rPr>
+          <w:color w:val="000000"/>
+        </w:rPr>
+        <w:t xml:space="preserve"> </w:t>
+      </w:r>
+      <w:r>
+        <w:rPr>
+          <w:color w:val="000000"/>
+        </w:rPr>
+        <w:t>a normal distribution</w:t>
+      </w:r>
+      <w:r>
+        <w:rPr>
+          <w:color w:val="000000"/>
+        </w:rPr>
+        <w:t xml:space="preserve">, a t-test should be used. </w:t>
+      </w:r>
+      <w:r>
+        <w:rPr>
+          <w:color w:val="000000"/>
+        </w:rPr>
+        <w:t>Due</w:t>
+      </w:r>
+      <w:r>
+        <w:rPr>
+          <w:color w:val="000000"/>
+        </w:rPr>
+        <w:t xml:space="preserve"> </w:t>
+      </w:r>
+      <w:r>
+        <w:rPr>
+          <w:color w:val="000000"/>
+        </w:rPr>
         <w:t xml:space="preserve">to </w:t>
       </w:r>
       <w:r>
@@ -1370,6 +1429,8 @@
         </w:rPr>
         <w:t xml:space="preserve"> the same reason.</w:t>
       </w:r>
+      <w:bookmarkStart w:id="0" w:name="_GoBack"/>
+      <w:bookmarkEnd w:id="0"/>
     </w:p>
     <w:p>
       <w:pPr>
@@ -1398,6 +1459,7 @@
           <w:rStyle w:val="c3"/>
           <w:color w:val="000000"/>
         </w:rPr>
+        <w:lastRenderedPageBreak/>
         <w:t>Report some descriptive statistics regarding this dataset. Include at least one measure of central tendency and at least one measure of variability.</w:t>
       </w:r>
     </w:p>
@@ -1426,7 +1488,6 @@
           <w:rStyle w:val="c3"/>
           <w:color w:val="000000"/>
         </w:rPr>
-        <w:lastRenderedPageBreak/>
         <w:t xml:space="preserve">Descriptive statistics for the congruent and incongruent tests, as well as </w:t>
       </w:r>
       <w:r>
@@ -1473,54 +1534,194 @@
       <w:pPr>
         <w:pStyle w:val="c6"/>
         <w:spacing w:before="0" w:beforeAutospacing="0" w:after="0" w:afterAutospacing="0"/>
-        <w:ind w:firstLine="360"/>
-        <w:rPr>
-          <w:rStyle w:val="c3"/>
-          <w:color w:val="000000"/>
-        </w:rPr>
-      </w:pPr>
-      <w:r>
-        <w:rPr>
-          <w:rStyle w:val="c3"/>
-          <w:color w:val="000000"/>
-        </w:rPr>
-        <w:t>Congruent: sample mean, 14.05, sample standard deviation, 3.56</w:t>
+        <w:ind w:left="360"/>
+        <w:rPr>
+          <w:rStyle w:val="c3"/>
+          <w:color w:val="000000"/>
+        </w:rPr>
+      </w:pPr>
+      <w:r>
+        <w:rPr>
+          <w:rStyle w:val="c3"/>
+          <w:color w:val="000000"/>
+        </w:rPr>
+        <w:t xml:space="preserve">Congruent: sample mean, 14.05, </w:t>
+      </w:r>
+      <w:r>
+        <w:rPr>
+          <w:rStyle w:val="c3"/>
+          <w:color w:val="000000"/>
+        </w:rPr>
+        <w:t xml:space="preserve">median, 14.36, </w:t>
+      </w:r>
+      <w:r>
+        <w:rPr>
+          <w:rStyle w:val="c3"/>
+          <w:color w:val="000000"/>
+        </w:rPr>
+        <w:t>sample standard deviation, 3.56</w:t>
+      </w:r>
+      <w:r>
+        <w:rPr>
+          <w:rStyle w:val="c3"/>
+          <w:color w:val="000000"/>
+        </w:rPr>
+        <w:t xml:space="preserve">, Q1, </w:t>
+      </w:r>
+      <w:r>
+        <w:rPr>
+          <w:rStyle w:val="c3"/>
+          <w:color w:val="000000"/>
+        </w:rPr>
+        <w:t>11.53, Q3, 16.59, Interquartile Range (IQR), 5.07</w:t>
       </w:r>
     </w:p>
     <w:p>
       <w:pPr>
         <w:pStyle w:val="c6"/>
         <w:spacing w:before="0" w:beforeAutospacing="0" w:after="0" w:afterAutospacing="0"/>
-        <w:ind w:firstLine="360"/>
-        <w:rPr>
-          <w:rStyle w:val="c3"/>
-          <w:color w:val="000000"/>
-        </w:rPr>
-      </w:pPr>
-      <w:r>
-        <w:rPr>
-          <w:rStyle w:val="c3"/>
-          <w:color w:val="000000"/>
-        </w:rPr>
-        <w:t>Incongruent: sample mean, 22.02, sample standard deviation, 4.80</w:t>
+        <w:ind w:left="360"/>
+        <w:rPr>
+          <w:rStyle w:val="c3"/>
+          <w:color w:val="000000"/>
+        </w:rPr>
+      </w:pPr>
+      <w:r>
+        <w:rPr>
+          <w:rStyle w:val="c3"/>
+          <w:color w:val="000000"/>
+        </w:rPr>
+        <w:t xml:space="preserve">Incongruent: sample mean, 22.02, </w:t>
+      </w:r>
+      <w:r>
+        <w:rPr>
+          <w:rStyle w:val="c3"/>
+          <w:color w:val="000000"/>
+        </w:rPr>
+        <w:t xml:space="preserve">median, 21.02, </w:t>
+      </w:r>
+      <w:r>
+        <w:rPr>
+          <w:rStyle w:val="c3"/>
+          <w:color w:val="000000"/>
+        </w:rPr>
+        <w:t>sample standard deviation, 4.80</w:t>
+      </w:r>
+      <w:r>
+        <w:rPr>
+          <w:rStyle w:val="c3"/>
+          <w:color w:val="000000"/>
+        </w:rPr>
+        <w:t xml:space="preserve">, Q1, </w:t>
+      </w:r>
+      <w:r>
+        <w:rPr>
+          <w:rStyle w:val="c3"/>
+          <w:color w:val="000000"/>
+        </w:rPr>
+        <w:t>18.67</w:t>
+      </w:r>
+      <w:r>
+        <w:rPr>
+          <w:rStyle w:val="c3"/>
+          <w:color w:val="000000"/>
+        </w:rPr>
+        <w:t xml:space="preserve">, </w:t>
+      </w:r>
+      <w:r>
+        <w:rPr>
+          <w:rStyle w:val="c3"/>
+          <w:color w:val="000000"/>
+        </w:rPr>
+        <w:t>Q3, 24.37</w:t>
+      </w:r>
+      <w:r>
+        <w:rPr>
+          <w:rStyle w:val="c3"/>
+          <w:color w:val="000000"/>
+        </w:rPr>
+        <w:t>,</w:t>
+      </w:r>
+      <w:r>
+        <w:rPr>
+          <w:rStyle w:val="c3"/>
+          <w:color w:val="000000"/>
+        </w:rPr>
+        <w:t xml:space="preserve"> Interquartile Range (IQR), 5.70</w:t>
       </w:r>
     </w:p>
     <w:p>
       <w:pPr>
         <w:pStyle w:val="c6"/>
         <w:spacing w:before="0" w:beforeAutospacing="0" w:after="0" w:afterAutospacing="0"/>
-        <w:ind w:firstLine="360"/>
-        <w:rPr>
-          <w:rStyle w:val="c3"/>
-          <w:color w:val="000000"/>
-        </w:rPr>
-      </w:pPr>
-      <w:r>
-        <w:rPr>
-          <w:rStyle w:val="c3"/>
-          <w:color w:val="000000"/>
-        </w:rPr>
-        <w:t>Difference: sample mean, -7.96, sample standard deviation, 4.86</w:t>
+        <w:ind w:left="360"/>
+        <w:rPr>
+          <w:rStyle w:val="c3"/>
+          <w:color w:val="000000"/>
+        </w:rPr>
+      </w:pPr>
+      <w:r>
+        <w:rPr>
+          <w:rStyle w:val="c3"/>
+          <w:color w:val="000000"/>
+        </w:rPr>
+        <w:t xml:space="preserve">Difference: sample mean, -7.96, </w:t>
+      </w:r>
+      <w:r>
+        <w:rPr>
+          <w:rStyle w:val="c3"/>
+          <w:color w:val="000000"/>
+        </w:rPr>
+        <w:t xml:space="preserve">median, -7.67, </w:t>
+      </w:r>
+      <w:r>
+        <w:rPr>
+          <w:rStyle w:val="c3"/>
+          <w:color w:val="000000"/>
+        </w:rPr>
+        <w:t>sample standard deviation, 4.86</w:t>
+      </w:r>
+      <w:r>
+        <w:rPr>
+          <w:rStyle w:val="c3"/>
+          <w:color w:val="000000"/>
+        </w:rPr>
+        <w:t xml:space="preserve">, Q1, </w:t>
+      </w:r>
+      <w:r>
+        <w:rPr>
+          <w:rStyle w:val="c3"/>
+          <w:color w:val="000000"/>
+        </w:rPr>
+        <w:t>-10.72</w:t>
+      </w:r>
+      <w:r>
+        <w:rPr>
+          <w:rStyle w:val="c3"/>
+          <w:color w:val="000000"/>
+        </w:rPr>
+        <w:t xml:space="preserve">, </w:t>
+      </w:r>
+      <w:r>
+        <w:rPr>
+          <w:rStyle w:val="c3"/>
+          <w:color w:val="000000"/>
+        </w:rPr>
+        <w:t>Q3, -3.48</w:t>
+      </w:r>
+      <w:r>
+        <w:rPr>
+          <w:rStyle w:val="c3"/>
+          <w:color w:val="000000"/>
+        </w:rPr>
+        <w:t>,</w:t>
+      </w:r>
+      <w:r>
+        <w:rPr>
+          <w:rStyle w:val="c3"/>
+          <w:color w:val="000000"/>
+        </w:rPr>
+        <w:t xml:space="preserve"> Interquartile Range (IQR), 7.24</w:t>
       </w:r>
     </w:p>
     <w:p>
@@ -1578,65 +1779,56 @@
           <w:rStyle w:val="c3"/>
           <w:color w:val="000000"/>
         </w:rPr>
-        <w:t>Figure 1 displays</w:t>
-      </w:r>
-      <w:r>
-        <w:rPr>
-          <w:rStyle w:val="c3"/>
-          <w:color w:val="000000"/>
-        </w:rPr>
-        <w:t xml:space="preserve"> </w:t>
-      </w:r>
-      <w:r>
-        <w:rPr>
-          <w:rStyle w:val="c3"/>
-          <w:color w:val="000000"/>
-        </w:rPr>
-        <w:t>a bar graph of times for congruent (red) and incongruent (blue) test</w:t>
-      </w:r>
-      <w:r>
-        <w:rPr>
-          <w:rStyle w:val="c3"/>
-          <w:color w:val="000000"/>
-        </w:rPr>
-        <w:t>s</w:t>
-      </w:r>
-      <w:r>
-        <w:rPr>
-          <w:rStyle w:val="c3"/>
-          <w:color w:val="000000"/>
-        </w:rPr>
-        <w:t>, as well as an overlay of each perspective tests normal distribution. The figure shows that on average individuals finished test</w:t>
-      </w:r>
-      <w:r>
-        <w:rPr>
-          <w:rStyle w:val="c3"/>
-          <w:color w:val="000000"/>
-        </w:rPr>
-        <w:t>s</w:t>
-      </w:r>
-      <w:r>
-        <w:rPr>
-          <w:rStyle w:val="c3"/>
-          <w:color w:val="000000"/>
-        </w:rPr>
-        <w:t xml:space="preserve"> under congruent conditions faster than incongruent conditions, which appears to confirm the </w:t>
-      </w:r>
-      <w:proofErr w:type="spellStart"/>
-      <w:r>
-        <w:rPr>
-          <w:rStyle w:val="c3"/>
-          <w:color w:val="000000"/>
-        </w:rPr>
-        <w:t>Stroop</w:t>
-      </w:r>
-      <w:proofErr w:type="spellEnd"/>
-      <w:r>
-        <w:rPr>
-          <w:rStyle w:val="c3"/>
-          <w:color w:val="000000"/>
-        </w:rPr>
-        <w:t xml:space="preserve"> effect.</w:t>
+        <w:t xml:space="preserve">Figure 1 shows a box and whisker plot of </w:t>
+      </w:r>
+      <w:r>
+        <w:rPr>
+          <w:rStyle w:val="c3"/>
+          <w:color w:val="000000"/>
+        </w:rPr>
+        <w:t xml:space="preserve">the </w:t>
+      </w:r>
+      <w:r>
+        <w:rPr>
+          <w:rStyle w:val="c3"/>
+          <w:color w:val="000000"/>
+        </w:rPr>
+        <w:t>co</w:t>
+      </w:r>
+      <w:r>
+        <w:rPr>
+          <w:rStyle w:val="c3"/>
+          <w:color w:val="000000"/>
+        </w:rPr>
+        <w:t>ngruent and incongruent test samples</w:t>
+      </w:r>
+      <w:r>
+        <w:rPr>
+          <w:rStyle w:val="c3"/>
+          <w:color w:val="000000"/>
+        </w:rPr>
+        <w:t xml:space="preserve">. Note that </w:t>
+      </w:r>
+      <w:r>
+        <w:rPr>
+          <w:rStyle w:val="c3"/>
+          <w:color w:val="000000"/>
+        </w:rPr>
+        <w:t>our samples</w:t>
+      </w:r>
+      <w:r>
+        <w:rPr>
+          <w:rStyle w:val="c3"/>
+          <w:color w:val="000000"/>
+        </w:rPr>
+        <w:t xml:space="preserve"> contain</w:t>
+      </w:r>
+      <w:r>
+        <w:rPr>
+          <w:rStyle w:val="c3"/>
+          <w:color w:val="000000"/>
+        </w:rPr>
+        <w:t xml:space="preserve"> no outliers.</w:t>
       </w:r>
     </w:p>
     <w:p>
@@ -1666,10 +1858,10 @@
           <w:color w:val="000000"/>
         </w:rPr>
         <w:drawing>
-          <wp:inline distT="0" distB="0" distL="0" distR="0" wp14:anchorId="2294F7A8">
-            <wp:extent cx="6108957" cy="3657600"/>
-            <wp:effectExtent l="0" t="0" r="6350" b="0"/>
-            <wp:docPr id="8" name="Picture 8"/>
+          <wp:inline distT="0" distB="0" distL="0" distR="0" wp14:anchorId="4BF9E04A">
+            <wp:extent cx="5334740" cy="3200400"/>
+            <wp:effectExtent l="0" t="0" r="0" b="0"/>
+            <wp:docPr id="3" name="Picture 3"/>
             <wp:cNvGraphicFramePr>
               <a:graphicFrameLocks xmlns:a="http://schemas.openxmlformats.org/drawingml/2006/main" noChangeAspect="1"/>
             </wp:cNvGraphicFramePr>
@@ -1677,7 +1869,7 @@
               <a:graphicData uri="http://schemas.openxmlformats.org/drawingml/2006/picture">
                 <pic:pic xmlns:pic="http://schemas.openxmlformats.org/drawingml/2006/picture">
                   <pic:nvPicPr>
-                    <pic:cNvPr id="0" name="Picture 8"/>
+                    <pic:cNvPr id="0" name="Picture 3"/>
                     <pic:cNvPicPr>
                       <a:picLocks noChangeAspect="1" noChangeArrowheads="1"/>
                     </pic:cNvPicPr>
@@ -1698,7 +1890,7 @@
                   <pic:spPr bwMode="auto">
                     <a:xfrm>
                       <a:off x="0" y="0"/>
-                      <a:ext cx="6108957" cy="3657600"/>
+                      <a:ext cx="5334740" cy="3200400"/>
                     </a:xfrm>
                     <a:prstGeom prst="rect">
                       <a:avLst/>
@@ -1746,7 +1938,254 @@
         <w:rPr>
           <w:color w:val="000000"/>
         </w:rPr>
-        <w:t xml:space="preserve"> test comparison.</w:t>
+        <w:t xml:space="preserve"> test </w:t>
+      </w:r>
+      <w:r>
+        <w:rPr>
+          <w:color w:val="000000"/>
+        </w:rPr>
+        <w:t>box</w:t>
+      </w:r>
+      <w:r>
+        <w:rPr>
+          <w:color w:val="000000"/>
+        </w:rPr>
+        <w:t xml:space="preserve"> and whisker</w:t>
+      </w:r>
+      <w:r>
+        <w:rPr>
+          <w:color w:val="000000"/>
+        </w:rPr>
+        <w:t xml:space="preserve"> plot</w:t>
+      </w:r>
+      <w:r>
+        <w:rPr>
+          <w:color w:val="000000"/>
+        </w:rPr>
+        <w:t>.</w:t>
+      </w:r>
+    </w:p>
+    <w:p>
+      <w:pPr>
+        <w:pStyle w:val="c6"/>
+        <w:spacing w:before="0" w:beforeAutospacing="0" w:after="0" w:afterAutospacing="0"/>
+        <w:rPr>
+          <w:rStyle w:val="c3"/>
+          <w:color w:val="000000"/>
+        </w:rPr>
+      </w:pPr>
+    </w:p>
+    <w:p>
+      <w:pPr>
+        <w:pStyle w:val="c6"/>
+        <w:spacing w:before="0" w:beforeAutospacing="0" w:after="0" w:afterAutospacing="0"/>
+        <w:ind w:left="360"/>
+        <w:rPr>
+          <w:rStyle w:val="c3"/>
+          <w:color w:val="000000"/>
+        </w:rPr>
+      </w:pPr>
+      <w:r>
+        <w:rPr>
+          <w:rStyle w:val="c3"/>
+          <w:color w:val="000000"/>
+        </w:rPr>
+        <w:t>Figure 2</w:t>
+      </w:r>
+      <w:r>
+        <w:rPr>
+          <w:rStyle w:val="c3"/>
+          <w:color w:val="000000"/>
+        </w:rPr>
+        <w:t xml:space="preserve"> displays</w:t>
+      </w:r>
+      <w:r>
+        <w:rPr>
+          <w:rStyle w:val="c3"/>
+          <w:color w:val="000000"/>
+        </w:rPr>
+        <w:t xml:space="preserve"> </w:t>
+      </w:r>
+      <w:r>
+        <w:rPr>
+          <w:rStyle w:val="c3"/>
+          <w:color w:val="000000"/>
+        </w:rPr>
+        <w:t>a bar graph of times for congruent (red) and incongruent (blue) test</w:t>
+      </w:r>
+      <w:r>
+        <w:rPr>
+          <w:rStyle w:val="c3"/>
+          <w:color w:val="000000"/>
+        </w:rPr>
+        <w:t>s</w:t>
+      </w:r>
+      <w:r>
+        <w:rPr>
+          <w:rStyle w:val="c3"/>
+          <w:color w:val="000000"/>
+        </w:rPr>
+        <w:t>, as well as an overlay of each perspective tests normal distribution. The figure shows that on average individuals finished test</w:t>
+      </w:r>
+      <w:r>
+        <w:rPr>
+          <w:rStyle w:val="c3"/>
+          <w:color w:val="000000"/>
+        </w:rPr>
+        <w:t>s</w:t>
+      </w:r>
+      <w:r>
+        <w:rPr>
+          <w:rStyle w:val="c3"/>
+          <w:color w:val="000000"/>
+        </w:rPr>
+        <w:t xml:space="preserve"> under congruent conditions faster than incongruent conditions, which appears to confirm the </w:t>
+      </w:r>
+      <w:proofErr w:type="spellStart"/>
+      <w:r>
+        <w:rPr>
+          <w:rStyle w:val="c3"/>
+          <w:color w:val="000000"/>
+        </w:rPr>
+        <w:t>Stroop</w:t>
+      </w:r>
+      <w:proofErr w:type="spellEnd"/>
+      <w:r>
+        <w:rPr>
+          <w:rStyle w:val="c3"/>
+          <w:color w:val="000000"/>
+        </w:rPr>
+        <w:t xml:space="preserve"> effect.</w:t>
+      </w:r>
+    </w:p>
+    <w:p>
+      <w:pPr>
+        <w:pStyle w:val="c6"/>
+        <w:spacing w:before="0" w:beforeAutospacing="0" w:after="0" w:afterAutospacing="0"/>
+        <w:rPr>
+          <w:rStyle w:val="c3"/>
+          <w:color w:val="000000"/>
+        </w:rPr>
+      </w:pPr>
+    </w:p>
+    <w:p>
+      <w:pPr>
+        <w:pStyle w:val="c6"/>
+        <w:spacing w:before="0" w:beforeAutospacing="0" w:after="0" w:afterAutospacing="0"/>
+        <w:jc w:val="center"/>
+        <w:rPr>
+          <w:rStyle w:val="c3"/>
+          <w:color w:val="000000"/>
+        </w:rPr>
+      </w:pPr>
+      <w:r>
+        <w:rPr>
+          <w:rStyle w:val="c3"/>
+          <w:noProof/>
+          <w:color w:val="000000"/>
+        </w:rPr>
+        <w:lastRenderedPageBreak/>
+        <w:drawing>
+          <wp:inline distT="0" distB="0" distL="0" distR="0" wp14:anchorId="2294F7A8">
+            <wp:extent cx="5345337" cy="3200400"/>
+            <wp:effectExtent l="0" t="0" r="8255" b="0"/>
+            <wp:docPr id="8" name="Picture 8"/>
+            <wp:cNvGraphicFramePr>
+              <a:graphicFrameLocks xmlns:a="http://schemas.openxmlformats.org/drawingml/2006/main" noChangeAspect="1"/>
+            </wp:cNvGraphicFramePr>
+            <a:graphic xmlns:a="http://schemas.openxmlformats.org/drawingml/2006/main">
+              <a:graphicData uri="http://schemas.openxmlformats.org/drawingml/2006/picture">
+                <pic:pic xmlns:pic="http://schemas.openxmlformats.org/drawingml/2006/picture">
+                  <pic:nvPicPr>
+                    <pic:cNvPr id="0" name="Picture 8"/>
+                    <pic:cNvPicPr>
+                      <a:picLocks noChangeAspect="1" noChangeArrowheads="1"/>
+                    </pic:cNvPicPr>
+                  </pic:nvPicPr>
+                  <pic:blipFill>
+                    <a:blip r:embed="rId6">
+                      <a:extLst>
+                        <a:ext uri="{28A0092B-C50C-407E-A947-70E740481C1C}">
+                          <a14:useLocalDpi xmlns:a14="http://schemas.microsoft.com/office/drawing/2010/main" val="0"/>
+                        </a:ext>
+                      </a:extLst>
+                    </a:blip>
+                    <a:srcRect/>
+                    <a:stretch>
+                      <a:fillRect/>
+                    </a:stretch>
+                  </pic:blipFill>
+                  <pic:spPr bwMode="auto">
+                    <a:xfrm>
+                      <a:off x="0" y="0"/>
+                      <a:ext cx="5345337" cy="3200400"/>
+                    </a:xfrm>
+                    <a:prstGeom prst="rect">
+                      <a:avLst/>
+                    </a:prstGeom>
+                    <a:noFill/>
+                  </pic:spPr>
+                </pic:pic>
+              </a:graphicData>
+            </a:graphic>
+          </wp:inline>
+        </w:drawing>
+      </w:r>
+    </w:p>
+    <w:p>
+      <w:pPr>
+        <w:pStyle w:val="c6"/>
+        <w:spacing w:before="0" w:beforeAutospacing="0" w:after="0" w:afterAutospacing="0"/>
+        <w:jc w:val="center"/>
+        <w:rPr>
+          <w:color w:val="000000"/>
+        </w:rPr>
+      </w:pPr>
+      <w:r>
+        <w:rPr>
+          <w:b/>
+          <w:color w:val="000000"/>
+        </w:rPr>
+        <w:t>Figure 2</w:t>
+      </w:r>
+      <w:r>
+        <w:rPr>
+          <w:b/>
+          <w:color w:val="000000"/>
+        </w:rPr>
+        <w:t>.</w:t>
+      </w:r>
+      <w:r>
+        <w:rPr>
+          <w:color w:val="000000"/>
+        </w:rPr>
+        <w:t xml:space="preserve">  Congruent and incongruent </w:t>
+      </w:r>
+      <w:proofErr w:type="spellStart"/>
+      <w:r>
+        <w:rPr>
+          <w:color w:val="000000"/>
+        </w:rPr>
+        <w:t>Stroop</w:t>
+      </w:r>
+      <w:proofErr w:type="spellEnd"/>
+      <w:r>
+        <w:rPr>
+          <w:color w:val="000000"/>
+        </w:rPr>
+        <w:t xml:space="preserve"> test comparison</w:t>
+      </w:r>
+      <w:r>
+        <w:rPr>
+          <w:color w:val="000000"/>
+        </w:rPr>
+        <w:t xml:space="preserve"> histogram</w:t>
+      </w:r>
+      <w:r>
+        <w:rPr>
+          <w:color w:val="000000"/>
+        </w:rPr>
+        <w:t>.</w:t>
       </w:r>
     </w:p>
     <w:p>
@@ -1900,6 +2339,12 @@
         <w:rPr>
           <w:color w:val="000000"/>
         </w:rPr>
+        <w:t xml:space="preserve">less than </w:t>
+      </w:r>
+      <w:r>
+        <w:rPr>
+          <w:color w:val="000000"/>
+        </w:rPr>
         <w:t>0</w:t>
       </w:r>
       <w:r>
@@ -2046,7 +2491,6 @@
           <w:sz w:val="28"/>
           <w:szCs w:val="28"/>
         </w:rPr>
-        <w:lastRenderedPageBreak/>
         <w:t>References</w:t>
       </w:r>
     </w:p>
@@ -2103,15 +2547,7 @@
         <w:rPr>
           <w:color w:val="000000"/>
         </w:rPr>
-        <w:t xml:space="preserve"> encyclopedia of psychology, 1st ed. Hoboken, NJ: Wiley</w:t>
-      </w:r>
-      <w:bookmarkStart w:id="0" w:name="_GoBack"/>
-      <w:bookmarkEnd w:id="0"/>
-      <w:r>
-        <w:rPr>
-          <w:color w:val="000000"/>
-        </w:rPr>
-        <w:t>, 2010.</w:t>
+        <w:t xml:space="preserve"> encyclopedia of psychology, 1st ed. Hoboken, NJ: Wiley, 2010.</w:t>
       </w:r>
     </w:p>
     <w:sectPr>

</xml_diff>